<commit_message>
fixed some typos and made sure all co-authors are listed.
</commit_message>
<xml_diff>
--- a/teal-collaboration.docx
+++ b/teal-collaboration.docx
@@ -15,36 +15,590 @@
           <w:rFonts w:ascii="Arial" w:hAnsi="Arial"/>
         </w:rPr>
       </w:pPr>
+      <w:r>
+        <w:rPr>
+          <w:rFonts w:ascii="Arial" w:hAnsi="Arial"/>
+        </w:rPr>
+        <w:t>January 27, 2014</w:t>
+      </w:r>
+    </w:p>
+    <w:p>
+      <w:pPr>
+        <w:spacing w:after="0"/>
+        <w:rPr>
+          <w:rFonts w:ascii="Arial" w:hAnsi="Arial"/>
+        </w:rPr>
+      </w:pPr>
+      <w:r>
+        <w:rPr>
+          <w:rFonts w:ascii="Arial" w:hAnsi="Arial"/>
+        </w:rPr>
+        <w:t>Professor Rachel Slaybaugh</w:t>
+      </w:r>
+    </w:p>
+    <w:p>
+      <w:pPr>
+        <w:spacing w:after="0"/>
+        <w:rPr>
+          <w:rFonts w:ascii="Arial" w:hAnsi="Arial" w:cs="Verdana"/>
+          <w:szCs w:val="28"/>
+        </w:rPr>
+      </w:pPr>
+      <w:r>
+        <w:rPr>
+          <w:rFonts w:ascii="Arial" w:hAnsi="Arial" w:cs="Verdana"/>
+          <w:szCs w:val="28"/>
+        </w:rPr>
+        <w:t>De</w:t>
+      </w:r>
+      <w:r>
+        <w:rPr>
+          <w:rFonts w:ascii="Arial" w:hAnsi="Arial" w:cs="Verdana"/>
+          <w:szCs w:val="28"/>
+        </w:rPr>
+        <w:t>partment of Nuclear Engineering</w:t>
+      </w:r>
+    </w:p>
+    <w:p>
+      <w:pPr>
+        <w:spacing w:after="0"/>
+        <w:rPr>
+          <w:rFonts w:ascii="Arial" w:hAnsi="Arial" w:cs="Verdana"/>
+          <w:szCs w:val="28"/>
+        </w:rPr>
+      </w:pPr>
+      <w:r>
+        <w:rPr>
+          <w:rFonts w:ascii="Arial" w:hAnsi="Arial" w:cs="Verdana"/>
+          <w:szCs w:val="28"/>
+        </w:rPr>
+        <w:t>UC Berkeley</w:t>
+      </w:r>
+    </w:p>
+    <w:p>
+      <w:pPr>
+        <w:spacing w:after="0"/>
+        <w:rPr>
+          <w:rFonts w:ascii="Arial" w:hAnsi="Arial" w:cs="Verdana"/>
+          <w:szCs w:val="28"/>
+        </w:rPr>
+      </w:pPr>
+      <w:r>
+        <w:rPr>
+          <w:rFonts w:ascii="Arial" w:hAnsi="Arial" w:cs="Verdana"/>
+          <w:szCs w:val="28"/>
+        </w:rPr>
+        <w:t>4173 Etcheverry Hall MC 1730</w:t>
+      </w:r>
+    </w:p>
+    <w:p>
+      <w:pPr>
+        <w:spacing w:after="0"/>
+        <w:rPr>
+          <w:rFonts w:ascii="Arial" w:hAnsi="Arial" w:cs="Verdana"/>
+          <w:szCs w:val="28"/>
+        </w:rPr>
+      </w:pPr>
+      <w:r>
+        <w:rPr>
+          <w:rFonts w:ascii="Arial" w:hAnsi="Arial" w:cs="Verdana"/>
+          <w:szCs w:val="28"/>
+        </w:rPr>
+        <w:t>Berkeley, CA 94720-1730</w:t>
+      </w:r>
+    </w:p>
+    <w:p>
+      <w:pPr>
+        <w:rPr>
+          <w:rFonts w:ascii="Arial" w:hAnsi="Arial" w:cs="Verdana"/>
+          <w:szCs w:val="28"/>
+        </w:rPr>
+      </w:pPr>
+    </w:p>
+    <w:p>
+      <w:pPr>
+        <w:rPr>
+          <w:rFonts w:ascii="Arial" w:hAnsi="Arial" w:cs="Verdana"/>
+          <w:szCs w:val="28"/>
+        </w:rPr>
+      </w:pPr>
+      <w:r>
+        <w:rPr>
+          <w:rFonts w:ascii="Arial" w:hAnsi="Arial" w:cs="Verdana"/>
+          <w:szCs w:val="28"/>
+        </w:rPr>
+        <w:t xml:space="preserve">Dear </w:t>
+      </w:r>
+      <w:r>
+        <w:rPr>
+          <w:rFonts w:ascii="Arial" w:hAnsi="Arial" w:cs="Verdana"/>
+          <w:szCs w:val="28"/>
+        </w:rPr>
+        <w:t>Dr. Slaybaugh</w:t>
+      </w:r>
+      <w:r>
+        <w:rPr>
+          <w:rFonts w:ascii="Arial" w:hAnsi="Arial" w:cs="Verdana"/>
+          <w:szCs w:val="28"/>
+        </w:rPr>
+        <w:t>:</w:t>
+      </w:r>
+    </w:p>
+    <w:p>
+      <w:pPr>
+        <w:rPr>
+          <w:rFonts w:ascii="Arial" w:hAnsi="Arial" w:cs="Verdana"/>
+          <w:szCs w:val="28"/>
+        </w:rPr>
+      </w:pPr>
+      <w:r>
+        <w:rPr>
+          <w:rFonts w:ascii="Arial" w:hAnsi="Arial" w:cs="Verdana"/>
+          <w:szCs w:val="28"/>
+        </w:rPr>
+        <w:t xml:space="preserve">I am writing </w:t>
+      </w:r>
+      <w:r>
+        <w:rPr>
+          <w:rFonts w:ascii="Arial" w:hAnsi="Arial" w:cs="Verdana"/>
+          <w:szCs w:val="28"/>
+        </w:rPr>
+        <w:t>to commit to support, in the manner described below,</w:t>
+      </w:r>
+      <w:r>
+        <w:rPr>
+          <w:rFonts w:ascii="Arial" w:hAnsi="Arial" w:cs="Verdana"/>
+          <w:szCs w:val="28"/>
+        </w:rPr>
+        <w:t xml:space="preserve"> our joint proposal </w:t>
+      </w:r>
+      <w:r>
+        <w:rPr>
+          <w:rFonts w:ascii="Arial" w:hAnsi="Arial" w:cs="Verdana"/>
+          <w:szCs w:val="28"/>
+        </w:rPr>
+        <w:t>“</w:t>
+      </w:r>
+      <w:r>
+        <w:rPr>
+          <w:rFonts w:ascii="Arial" w:hAnsi="Arial" w:cs="Verdana"/>
+          <w:szCs w:val="28"/>
+        </w:rPr>
+        <w:t>Assessing the Impact of Intensive Software Skills Training on Students' Scientific Careers</w:t>
+      </w:r>
+      <w:r>
+        <w:rPr>
+          <w:rFonts w:ascii="Arial" w:hAnsi="Arial" w:cs="Verdana"/>
+          <w:szCs w:val="28"/>
+        </w:rPr>
+        <w:t>”</w:t>
+      </w:r>
+      <w:r>
+        <w:rPr>
+          <w:rFonts w:ascii="Arial" w:hAnsi="Arial" w:cs="Verdana"/>
+          <w:szCs w:val="28"/>
+        </w:rPr>
+        <w:t xml:space="preserve">.  This proposal is to be submitted to the U.S. National Science Foundation </w:t>
+      </w:r>
+      <w:r>
+        <w:rPr>
+          <w:rFonts w:ascii="Arial" w:hAnsi="Arial" w:cs="Verdana"/>
+          <w:szCs w:val="28"/>
+        </w:rPr>
+        <w:t xml:space="preserve">program on Improving Undergraduate STEM Education </w:t>
+      </w:r>
+      <w:r>
+        <w:rPr>
+          <w:rFonts w:ascii="Arial" w:hAnsi="Arial" w:cs="Verdana"/>
+          <w:szCs w:val="28"/>
+        </w:rPr>
+        <w:t>PD 14-7513</w:t>
+      </w:r>
+      <w:r>
+        <w:rPr>
+          <w:rFonts w:ascii="Arial" w:hAnsi="Arial" w:cs="Verdana"/>
+          <w:szCs w:val="28"/>
+        </w:rPr>
+        <w:t>.</w:t>
+      </w:r>
+    </w:p>
+    <w:p>
+      <w:pPr>
+        <w:rPr>
+          <w:rFonts w:ascii="Arial" w:hAnsi="Arial" w:cs="Verdana"/>
+          <w:szCs w:val="28"/>
+        </w:rPr>
+      </w:pPr>
+      <w:r>
+        <w:rPr>
+          <w:rFonts w:ascii="Arial" w:hAnsi="Arial" w:cs="Verdana"/>
+          <w:szCs w:val="28"/>
+        </w:rPr>
+        <w:t>I am writing as a professor in Microbiology and Molecular Genetics</w:t>
+      </w:r>
+      <w:r>
+        <w:rPr>
+          <w:rFonts w:ascii="Arial" w:hAnsi="Arial" w:cs="Verdana"/>
+          <w:szCs w:val="28"/>
+        </w:rPr>
+        <w:t xml:space="preserve"> (MMG)</w:t>
+      </w:r>
+      <w:r>
+        <w:rPr>
+          <w:rFonts w:ascii="Arial" w:hAnsi="Arial" w:cs="Verdana"/>
+          <w:szCs w:val="28"/>
+        </w:rPr>
+        <w:t xml:space="preserve"> and a Research Specialist with Michigan State </w:t>
+      </w:r>
+      <w:r>
+        <w:rPr>
+          <w:rFonts w:ascii="Arial" w:hAnsi="Arial" w:cs="Verdana"/>
+          <w:szCs w:val="28"/>
+        </w:rPr>
+        <w:t>University’s</w:t>
+      </w:r>
+      <w:r>
+        <w:rPr>
+          <w:rFonts w:ascii="Arial" w:hAnsi="Arial" w:cs="Verdana"/>
+          <w:szCs w:val="28"/>
+        </w:rPr>
+        <w:t xml:space="preserve"> Institute for Cyber-Enabled Research (iCER)</w:t>
+      </w:r>
+      <w:r>
+        <w:rPr>
+          <w:rFonts w:ascii="Arial" w:hAnsi="Arial" w:cs="Verdana"/>
+          <w:szCs w:val="28"/>
+        </w:rPr>
+        <w:t xml:space="preserve"> that runs our High Performance Computing Cluster (HPCC)</w:t>
+      </w:r>
+      <w:r>
+        <w:rPr>
+          <w:rFonts w:ascii="Arial" w:hAnsi="Arial" w:cs="Verdana"/>
+          <w:szCs w:val="28"/>
+        </w:rPr>
+        <w:t xml:space="preserve">.  I am pleased to have the opportunity to collaborate with </w:t>
+      </w:r>
+      <w:r>
+        <w:rPr>
+          <w:rFonts w:ascii="Arial" w:hAnsi="Arial" w:cs="Verdana"/>
+          <w:szCs w:val="28"/>
+        </w:rPr>
+        <w:t xml:space="preserve">you, </w:t>
+      </w:r>
+      <w:r>
+        <w:rPr>
+          <w:rFonts w:ascii="Arial" w:hAnsi="Arial" w:cs="Verdana"/>
+          <w:szCs w:val="28"/>
+        </w:rPr>
+        <w:t xml:space="preserve">Ms. </w:t>
+      </w:r>
+      <w:r>
+        <w:rPr>
+          <w:rFonts w:ascii="Arial" w:hAnsi="Arial" w:cs="Verdana"/>
+          <w:szCs w:val="28"/>
+        </w:rPr>
+        <w:t>Kaitlin</w:t>
+      </w:r>
+      <w:r>
+        <w:rPr>
+          <w:rFonts w:ascii="Arial" w:hAnsi="Arial" w:cs="Verdana"/>
+          <w:szCs w:val="28"/>
+        </w:rPr>
+        <w:t xml:space="preserve"> Thaney</w:t>
+      </w:r>
+      <w:r>
+        <w:rPr>
+          <w:rFonts w:ascii="Arial" w:hAnsi="Arial" w:cs="Verdana"/>
+          <w:szCs w:val="28"/>
+        </w:rPr>
+        <w:t>,</w:t>
+      </w:r>
+      <w:r>
+        <w:rPr>
+          <w:rFonts w:ascii="Arial" w:hAnsi="Arial" w:cs="Verdana"/>
+          <w:szCs w:val="28"/>
+        </w:rPr>
+        <w:t xml:space="preserve"> </w:t>
+      </w:r>
+      <w:r>
+        <w:rPr>
+          <w:rFonts w:ascii="Arial" w:hAnsi="Arial" w:cs="Verdana"/>
+          <w:szCs w:val="28"/>
+        </w:rPr>
+        <w:t xml:space="preserve">Dr. Lorena Barba, </w:t>
+      </w:r>
+      <w:r>
+        <w:rPr>
+          <w:rFonts w:ascii="Arial" w:hAnsi="Arial" w:cs="Verdana"/>
+          <w:szCs w:val="28"/>
+        </w:rPr>
+        <w:t xml:space="preserve">Dr. C. Titus Brown, Dr. Paul Wilson, </w:t>
+      </w:r>
+      <w:r>
+        <w:rPr>
+          <w:rFonts w:ascii="Arial" w:hAnsi="Arial" w:cs="Verdana"/>
+          <w:szCs w:val="28"/>
+        </w:rPr>
+        <w:t>Dr. Ethan White</w:t>
+      </w:r>
+      <w:r>
+        <w:rPr>
+          <w:rFonts w:ascii="Arial" w:hAnsi="Arial" w:cs="Verdana"/>
+          <w:szCs w:val="28"/>
+        </w:rPr>
+        <w:t>,</w:t>
+      </w:r>
+      <w:r>
+        <w:rPr>
+          <w:rFonts w:ascii="Arial" w:hAnsi="Arial" w:cs="Verdana"/>
+          <w:szCs w:val="28"/>
+        </w:rPr>
+        <w:t xml:space="preserve"> </w:t>
+      </w:r>
+      <w:r>
+        <w:rPr>
+          <w:rFonts w:ascii="Arial" w:hAnsi="Arial" w:cs="Verdana"/>
+          <w:szCs w:val="28"/>
+        </w:rPr>
+        <w:t xml:space="preserve">Dr. Greg Wilson, and Dr. Kathryn Huff </w:t>
+      </w:r>
+      <w:r>
+        <w:rPr>
+          <w:rFonts w:ascii="Arial" w:hAnsi="Arial" w:cs="Verdana"/>
+          <w:szCs w:val="28"/>
+        </w:rPr>
+        <w:t>on working to improve computational training opportunities for</w:t>
+      </w:r>
+      <w:r>
+        <w:rPr>
+          <w:rFonts w:ascii="Arial" w:hAnsi="Arial" w:cs="Verdana"/>
+          <w:szCs w:val="28"/>
+        </w:rPr>
+        <w:t xml:space="preserve"> undergraduates. I have worked with all collaborators as </w:t>
+      </w:r>
+      <w:r>
+        <w:rPr>
+          <w:rFonts w:ascii="Arial" w:hAnsi="Arial" w:cs="Verdana"/>
+          <w:szCs w:val="28"/>
+        </w:rPr>
+        <w:t xml:space="preserve">a Software Carpentry instructor </w:t>
+      </w:r>
+      <w:r>
+        <w:rPr>
+          <w:rFonts w:ascii="Arial" w:hAnsi="Arial" w:cs="Verdana"/>
+          <w:szCs w:val="28"/>
+        </w:rPr>
+        <w:t>and materials developer.  I have been an inst</w:t>
+      </w:r>
+      <w:r>
+        <w:rPr>
+          <w:rFonts w:ascii="Arial" w:hAnsi="Arial" w:cs="Verdana"/>
+          <w:szCs w:val="28"/>
+        </w:rPr>
+        <w:t>r</w:t>
+      </w:r>
+      <w:r>
+        <w:rPr>
+          <w:rFonts w:ascii="Arial" w:hAnsi="Arial" w:cs="Verdana"/>
+          <w:szCs w:val="28"/>
+        </w:rPr>
+        <w:t xml:space="preserve">uctor for </w:t>
+      </w:r>
+      <w:r>
+        <w:rPr>
+          <w:rFonts w:ascii="Arial" w:hAnsi="Arial" w:cs="Verdana"/>
+          <w:szCs w:val="28"/>
+        </w:rPr>
+        <w:t xml:space="preserve">two </w:t>
+      </w:r>
+      <w:r>
+        <w:rPr>
+          <w:rFonts w:ascii="Arial" w:hAnsi="Arial" w:cs="Verdana"/>
+          <w:szCs w:val="28"/>
+        </w:rPr>
+        <w:t>years, including being the</w:t>
+      </w:r>
+      <w:r>
+        <w:rPr>
+          <w:rFonts w:ascii="Arial" w:hAnsi="Arial" w:cs="Verdana"/>
+          <w:szCs w:val="28"/>
+        </w:rPr>
+        <w:t xml:space="preserve"> lead instructor for the Boston Women in Science and Engineering </w:t>
+      </w:r>
+      <w:r>
+        <w:rPr>
+          <w:rFonts w:ascii="Arial" w:hAnsi="Arial" w:cs="Verdana"/>
+          <w:szCs w:val="28"/>
+        </w:rPr>
+        <w:t>w</w:t>
+      </w:r>
+      <w:r>
+        <w:rPr>
+          <w:rFonts w:ascii="Arial" w:hAnsi="Arial" w:cs="Verdana"/>
+          <w:szCs w:val="28"/>
+        </w:rPr>
+        <w:t>orkshop</w:t>
+      </w:r>
+      <w:r>
+        <w:rPr>
+          <w:rFonts w:ascii="Arial" w:hAnsi="Arial" w:cs="Verdana"/>
+          <w:szCs w:val="28"/>
+        </w:rPr>
+        <w:t xml:space="preserve"> – </w:t>
+      </w:r>
+      <w:r>
+        <w:rPr>
+          <w:rFonts w:ascii="Arial" w:hAnsi="Arial" w:cs="Verdana"/>
+          <w:szCs w:val="28"/>
+        </w:rPr>
+        <w:t xml:space="preserve">a Software Carpentry </w:t>
+      </w:r>
+      <w:r>
+        <w:rPr>
+          <w:rFonts w:ascii="Arial" w:hAnsi="Arial" w:cs="Verdana"/>
+          <w:szCs w:val="28"/>
+        </w:rPr>
+        <w:t>w</w:t>
+      </w:r>
+      <w:r>
+        <w:rPr>
+          <w:rFonts w:ascii="Arial" w:hAnsi="Arial" w:cs="Verdana"/>
+          <w:szCs w:val="28"/>
+        </w:rPr>
+        <w:t>orkshop for 100 women in STEM.</w:t>
+      </w:r>
+      <w:r>
+        <w:rPr>
+          <w:rFonts w:ascii="Arial" w:hAnsi="Arial" w:cs="Verdana"/>
+          <w:szCs w:val="28"/>
+        </w:rPr>
+        <w:t xml:space="preserve"> </w:t>
+      </w:r>
+      <w:r>
+        <w:rPr>
+          <w:rFonts w:ascii="Arial" w:hAnsi="Arial" w:cs="Verdana"/>
+          <w:szCs w:val="28"/>
+        </w:rPr>
+        <w:t>In my role with</w:t>
+      </w:r>
+      <w:r>
+        <w:rPr>
+          <w:rFonts w:ascii="Arial" w:hAnsi="Arial" w:cs="Verdana"/>
+          <w:szCs w:val="28"/>
+        </w:rPr>
+        <w:t xml:space="preserve"> MMG and</w:t>
+      </w:r>
+      <w:r>
+        <w:rPr>
+          <w:rFonts w:ascii="Arial" w:hAnsi="Arial" w:cs="Verdana"/>
+          <w:szCs w:val="28"/>
+        </w:rPr>
+        <w:t xml:space="preserve"> iCER, I regularly organize and teach computational and bioinformatics workshops for students, staff</w:t>
+      </w:r>
+      <w:r>
+        <w:rPr>
+          <w:rFonts w:ascii="Arial" w:hAnsi="Arial" w:cs="Verdana"/>
+          <w:szCs w:val="28"/>
+        </w:rPr>
+        <w:t>,</w:t>
+      </w:r>
       <w:bookmarkStart w:id="0" w:name="_GoBack"/>
       <w:bookmarkEnd w:id="0"/>
       <w:r>
         <w:rPr>
-          <w:rFonts w:ascii="Arial" w:hAnsi="Arial"/>
-        </w:rPr>
-        <w:t>January 27, 2014</w:t>
+          <w:rFonts w:ascii="Arial" w:hAnsi="Arial" w:cs="Verdana"/>
+          <w:szCs w:val="28"/>
+        </w:rPr>
+        <w:t xml:space="preserve"> and faculty.</w:t>
+      </w:r>
+      <w:r>
+        <w:rPr>
+          <w:rFonts w:ascii="Arial" w:hAnsi="Arial" w:cs="Verdana"/>
+          <w:szCs w:val="28"/>
+        </w:rPr>
+        <w:t xml:space="preserve">  My position at MSU will enable me to work closely with project personnel to develop course materials and teach workshops.  I also work with students across many departments and wil</w:t>
+      </w:r>
+      <w:r>
+        <w:rPr>
+          <w:rFonts w:ascii="Arial" w:hAnsi="Arial" w:cs="Verdana"/>
+          <w:szCs w:val="28"/>
+        </w:rPr>
+        <w:t>l</w:t>
+      </w:r>
+      <w:r>
+        <w:rPr>
+          <w:rFonts w:ascii="Arial" w:hAnsi="Arial" w:cs="Verdana"/>
+          <w:szCs w:val="28"/>
+        </w:rPr>
+        <w:t xml:space="preserve"> be able to recruit broadly for students to participate in workshops and computational education opportunities.  </w:t>
+      </w:r>
+    </w:p>
+    <w:p>
+      <w:pPr>
+        <w:rPr>
+          <w:rFonts w:ascii="Arial" w:hAnsi="Arial" w:cs="Verdana"/>
+          <w:szCs w:val="28"/>
+        </w:rPr>
+      </w:pPr>
+      <w:r>
+        <w:rPr>
+          <w:rFonts w:ascii="Arial" w:hAnsi="Arial" w:cs="Verdana"/>
+          <w:szCs w:val="28"/>
+        </w:rPr>
+        <w:t xml:space="preserve">The addition of the workshops outlined in this proposal will be a great benefit to the MSU undergraduate STEM community and those working with iCER and the HPCC resources.  I look forward to the opportunity to develop and establish these workshops to promote computational literacy and enable </w:t>
+      </w:r>
+      <w:r>
+        <w:rPr>
+          <w:rFonts w:ascii="Arial" w:hAnsi="Arial" w:cs="Verdana"/>
+          <w:szCs w:val="28"/>
+        </w:rPr>
+        <w:t>undergraduate</w:t>
+      </w:r>
+      <w:r>
+        <w:rPr>
+          <w:rFonts w:ascii="Arial" w:hAnsi="Arial" w:cs="Verdana"/>
+          <w:szCs w:val="28"/>
+        </w:rPr>
+        <w:t xml:space="preserve"> research.  Thank you for your consideration of this proposal.</w:t>
+      </w:r>
+    </w:p>
+    <w:p>
+      <w:pPr>
+        <w:rPr>
+          <w:rFonts w:ascii="Arial" w:hAnsi="Arial" w:cs="Verdana"/>
+          <w:szCs w:val="28"/>
+        </w:rPr>
+      </w:pPr>
+      <w:r>
+        <w:rPr>
+          <w:rFonts w:ascii="Arial" w:hAnsi="Arial" w:cs="Verdana"/>
+          <w:szCs w:val="28"/>
+        </w:rPr>
+        <w:t>Sincerely</w:t>
+      </w:r>
+      <w:r>
+        <w:rPr>
+          <w:rFonts w:ascii="Arial" w:hAnsi="Arial" w:cs="Verdana"/>
+          <w:szCs w:val="28"/>
+        </w:rPr>
+        <w:t>,</w:t>
       </w:r>
     </w:p>
     <w:p>
       <w:pPr>
         <w:spacing w:after="0"/>
         <w:rPr>
-          <w:rFonts w:ascii="Arial" w:hAnsi="Arial"/>
-        </w:rPr>
-      </w:pPr>
-      <w:r>
-        <w:rPr>
-          <w:rFonts w:ascii="Arial" w:hAnsi="Arial"/>
-        </w:rPr>
-        <w:t xml:space="preserve">Professor Rachel </w:t>
-      </w:r>
-      <w:proofErr w:type="spellStart"/>
-      <w:r>
-        <w:rPr>
-          <w:rFonts w:ascii="Arial" w:hAnsi="Arial"/>
-        </w:rPr>
-        <w:t>Slaybaugh</w:t>
-      </w:r>
-      <w:proofErr w:type="spellEnd"/>
+          <w:rFonts w:ascii="Arial" w:hAnsi="Arial" w:cs="Verdana"/>
+          <w:szCs w:val="28"/>
+        </w:rPr>
+      </w:pPr>
+      <w:r>
+        <w:rPr>
+          <w:rFonts w:ascii="Arial" w:hAnsi="Arial" w:cs="Verdana"/>
+          <w:szCs w:val="28"/>
+        </w:rPr>
+        <w:t>Tracy K. Teal</w:t>
+      </w:r>
     </w:p>
     <w:p>
       <w:pPr>
@@ -54,20 +608,6 @@
           <w:szCs w:val="28"/>
         </w:rPr>
       </w:pPr>
-      <w:r>
-        <w:rPr>
-          <w:rFonts w:ascii="Arial" w:hAnsi="Arial" w:cs="Verdana"/>
-          <w:szCs w:val="28"/>
-        </w:rPr>
-        <w:t>De</w:t>
-      </w:r>
-      <w:r>
-        <w:rPr>
-          <w:rFonts w:ascii="Arial" w:hAnsi="Arial" w:cs="Verdana"/>
-          <w:szCs w:val="28"/>
-        </w:rPr>
-        <w:t>partment of Nuclear Engineering</w:t>
-      </w:r>
     </w:p>
     <w:p>
       <w:pPr>
@@ -82,7 +622,7 @@
           <w:rFonts w:ascii="Arial" w:hAnsi="Arial" w:cs="Verdana"/>
           <w:szCs w:val="28"/>
         </w:rPr>
-        <w:t>UC Berkeley</w:t>
+        <w:t>Assistant Professor, Microbiology and Molecular Genetics</w:t>
       </w:r>
     </w:p>
     <w:p>
@@ -98,23 +638,7 @@
           <w:rFonts w:ascii="Arial" w:hAnsi="Arial" w:cs="Verdana"/>
           <w:szCs w:val="28"/>
         </w:rPr>
-        <w:t xml:space="preserve">4173 </w:t>
-      </w:r>
-      <w:proofErr w:type="spellStart"/>
-      <w:r>
-        <w:rPr>
-          <w:rFonts w:ascii="Arial" w:hAnsi="Arial" w:cs="Verdana"/>
-          <w:szCs w:val="28"/>
-        </w:rPr>
-        <w:t>Etcheverry</w:t>
-      </w:r>
-      <w:proofErr w:type="spellEnd"/>
-      <w:r>
-        <w:rPr>
-          <w:rFonts w:ascii="Arial" w:hAnsi="Arial" w:cs="Verdana"/>
-          <w:szCs w:val="28"/>
-        </w:rPr>
-        <w:t xml:space="preserve"> Hall MC 1730</w:t>
+        <w:t>Research Specialist, Institute of Cyber Enabled Research</w:t>
       </w:r>
     </w:p>
     <w:p>
@@ -130,480 +654,7 @@
           <w:rFonts w:ascii="Arial" w:hAnsi="Arial" w:cs="Verdana"/>
           <w:szCs w:val="28"/>
         </w:rPr>
-        <w:t>Berkeley, CA 94720-1730</w:t>
-      </w:r>
-    </w:p>
-    <w:p>
-      <w:pPr>
-        <w:rPr>
-          <w:rFonts w:ascii="Arial" w:hAnsi="Arial" w:cs="Verdana"/>
-          <w:szCs w:val="28"/>
-        </w:rPr>
-      </w:pPr>
-    </w:p>
-    <w:p>
-      <w:pPr>
-        <w:rPr>
-          <w:rFonts w:ascii="Arial" w:hAnsi="Arial" w:cs="Verdana"/>
-          <w:szCs w:val="28"/>
-        </w:rPr>
-      </w:pPr>
-      <w:r>
-        <w:rPr>
-          <w:rFonts w:ascii="Arial" w:hAnsi="Arial" w:cs="Verdana"/>
-          <w:szCs w:val="28"/>
-        </w:rPr>
-        <w:t xml:space="preserve">Dear </w:t>
-      </w:r>
-      <w:r>
-        <w:rPr>
-          <w:rFonts w:ascii="Arial" w:hAnsi="Arial" w:cs="Verdana"/>
-          <w:szCs w:val="28"/>
-        </w:rPr>
-        <w:t xml:space="preserve">Dr. </w:t>
-      </w:r>
-      <w:proofErr w:type="spellStart"/>
-      <w:r>
-        <w:rPr>
-          <w:rFonts w:ascii="Arial" w:hAnsi="Arial" w:cs="Verdana"/>
-          <w:szCs w:val="28"/>
-        </w:rPr>
-        <w:t>Slaybaugh</w:t>
-      </w:r>
-      <w:proofErr w:type="spellEnd"/>
-      <w:r>
-        <w:rPr>
-          <w:rFonts w:ascii="Arial" w:hAnsi="Arial" w:cs="Verdana"/>
-          <w:szCs w:val="28"/>
-        </w:rPr>
-        <w:t>:</w:t>
-      </w:r>
-    </w:p>
-    <w:p>
-      <w:pPr>
-        <w:rPr>
-          <w:rFonts w:ascii="Arial" w:hAnsi="Arial" w:cs="Verdana"/>
-          <w:szCs w:val="28"/>
-        </w:rPr>
-      </w:pPr>
-      <w:r>
-        <w:rPr>
-          <w:rFonts w:ascii="Arial" w:hAnsi="Arial" w:cs="Verdana"/>
-          <w:szCs w:val="28"/>
-        </w:rPr>
-        <w:t xml:space="preserve">I am writing </w:t>
-      </w:r>
-      <w:r>
-        <w:rPr>
-          <w:rFonts w:ascii="Arial" w:hAnsi="Arial" w:cs="Verdana"/>
-          <w:szCs w:val="28"/>
-        </w:rPr>
-        <w:t>to commit to support, in the manner described below,</w:t>
-      </w:r>
-      <w:r>
-        <w:rPr>
-          <w:rFonts w:ascii="Arial" w:hAnsi="Arial" w:cs="Verdana"/>
-          <w:szCs w:val="28"/>
-        </w:rPr>
-        <w:t xml:space="preserve"> our joint proposal ‘</w:t>
-      </w:r>
-      <w:r>
-        <w:rPr>
-          <w:rFonts w:ascii="Arial" w:hAnsi="Arial" w:cs="Verdana"/>
-          <w:szCs w:val="28"/>
-        </w:rPr>
-        <w:t>Assessing the Impact of Intensive Software Skills Training on Students' Scientific Careers</w:t>
-      </w:r>
-      <w:r>
-        <w:rPr>
-          <w:rFonts w:ascii="Arial" w:hAnsi="Arial" w:cs="Verdana"/>
-          <w:szCs w:val="28"/>
-        </w:rPr>
-        <w:t xml:space="preserve">’.  This proposal is to be submitted to the U.S. National Science Foundation </w:t>
-      </w:r>
-      <w:r>
-        <w:rPr>
-          <w:rFonts w:ascii="Arial" w:hAnsi="Arial" w:cs="Verdana"/>
-          <w:szCs w:val="28"/>
-        </w:rPr>
-        <w:t xml:space="preserve">program on Improving Undergraduate STEM Education </w:t>
-      </w:r>
-      <w:r>
-        <w:rPr>
-          <w:rFonts w:ascii="Arial" w:hAnsi="Arial" w:cs="Verdana"/>
-          <w:szCs w:val="28"/>
-        </w:rPr>
-        <w:t>PD 14-7513</w:t>
-      </w:r>
-      <w:r>
-        <w:rPr>
-          <w:rFonts w:ascii="Arial" w:hAnsi="Arial" w:cs="Verdana"/>
-          <w:szCs w:val="28"/>
-        </w:rPr>
-        <w:t>.</w:t>
-      </w:r>
-    </w:p>
-    <w:p>
-      <w:pPr>
-        <w:rPr>
-          <w:rFonts w:ascii="Arial" w:hAnsi="Arial" w:cs="Verdana"/>
-          <w:szCs w:val="28"/>
-        </w:rPr>
-      </w:pPr>
-      <w:r>
-        <w:rPr>
-          <w:rFonts w:ascii="Arial" w:hAnsi="Arial" w:cs="Verdana"/>
-          <w:szCs w:val="28"/>
-        </w:rPr>
-        <w:t>I am writing as a professor in Microbiology and Molecular Genetics</w:t>
-      </w:r>
-      <w:r>
-        <w:rPr>
-          <w:rFonts w:ascii="Arial" w:hAnsi="Arial" w:cs="Verdana"/>
-          <w:szCs w:val="28"/>
-        </w:rPr>
-        <w:t xml:space="preserve"> (MMG)</w:t>
-      </w:r>
-      <w:r>
-        <w:rPr>
-          <w:rFonts w:ascii="Arial" w:hAnsi="Arial" w:cs="Verdana"/>
-          <w:szCs w:val="28"/>
-        </w:rPr>
-        <w:t xml:space="preserve"> and a Research Specialist with Michigan State </w:t>
-      </w:r>
-      <w:proofErr w:type="spellStart"/>
-      <w:r>
-        <w:rPr>
-          <w:rFonts w:ascii="Arial" w:hAnsi="Arial" w:cs="Verdana"/>
-          <w:szCs w:val="28"/>
-        </w:rPr>
-        <w:t>Univerity’s</w:t>
-      </w:r>
-      <w:proofErr w:type="spellEnd"/>
-      <w:r>
-        <w:rPr>
-          <w:rFonts w:ascii="Arial" w:hAnsi="Arial" w:cs="Verdana"/>
-          <w:szCs w:val="28"/>
-        </w:rPr>
-        <w:t xml:space="preserve"> Institute for Cyber-Enabled Research (</w:t>
-      </w:r>
-      <w:proofErr w:type="spellStart"/>
-      <w:r>
-        <w:rPr>
-          <w:rFonts w:ascii="Arial" w:hAnsi="Arial" w:cs="Verdana"/>
-          <w:szCs w:val="28"/>
-        </w:rPr>
-        <w:t>iCER</w:t>
-      </w:r>
-      <w:proofErr w:type="spellEnd"/>
-      <w:r>
-        <w:rPr>
-          <w:rFonts w:ascii="Arial" w:hAnsi="Arial" w:cs="Verdana"/>
-          <w:szCs w:val="28"/>
-        </w:rPr>
-        <w:t>)</w:t>
-      </w:r>
-      <w:r>
-        <w:rPr>
-          <w:rFonts w:ascii="Arial" w:hAnsi="Arial" w:cs="Verdana"/>
-          <w:szCs w:val="28"/>
-        </w:rPr>
-        <w:t xml:space="preserve"> that runs our High Performance Computing Cluster (HPCC)</w:t>
-      </w:r>
-      <w:r>
-        <w:rPr>
-          <w:rFonts w:ascii="Arial" w:hAnsi="Arial" w:cs="Verdana"/>
-          <w:szCs w:val="28"/>
-        </w:rPr>
-        <w:t xml:space="preserve">.  I am pleased to have the opportunity to collaborate with you, Dr. Paul Wilson, Dr. C. Titus Brown, </w:t>
-      </w:r>
-      <w:r>
-        <w:rPr>
-          <w:rFonts w:ascii="Arial" w:hAnsi="Arial" w:cs="Verdana"/>
-          <w:szCs w:val="28"/>
-        </w:rPr>
-        <w:t xml:space="preserve">Dr. Lorena </w:t>
-      </w:r>
-      <w:proofErr w:type="spellStart"/>
-      <w:r>
-        <w:rPr>
-          <w:rFonts w:ascii="Arial" w:hAnsi="Arial" w:cs="Verdana"/>
-          <w:szCs w:val="28"/>
-        </w:rPr>
-        <w:t>Barba</w:t>
-      </w:r>
-      <w:proofErr w:type="spellEnd"/>
-      <w:r>
-        <w:rPr>
-          <w:rFonts w:ascii="Arial" w:hAnsi="Arial" w:cs="Verdana"/>
-          <w:szCs w:val="28"/>
-        </w:rPr>
-        <w:t xml:space="preserve">, </w:t>
-      </w:r>
-      <w:r>
-        <w:rPr>
-          <w:rFonts w:ascii="Arial" w:hAnsi="Arial" w:cs="Verdana"/>
-          <w:szCs w:val="28"/>
-        </w:rPr>
-        <w:t>Dr. Ethan White</w:t>
-      </w:r>
-      <w:r>
-        <w:rPr>
-          <w:rFonts w:ascii="Arial" w:hAnsi="Arial" w:cs="Verdana"/>
-          <w:szCs w:val="28"/>
-        </w:rPr>
-        <w:t>,</w:t>
-      </w:r>
-      <w:r>
-        <w:rPr>
-          <w:rFonts w:ascii="Arial" w:hAnsi="Arial" w:cs="Verdana"/>
-          <w:szCs w:val="28"/>
-        </w:rPr>
-        <w:t xml:space="preserve"> and </w:t>
-      </w:r>
-      <w:proofErr w:type="spellStart"/>
-      <w:r>
-        <w:rPr>
-          <w:rFonts w:ascii="Arial" w:hAnsi="Arial" w:cs="Verdana"/>
-          <w:szCs w:val="28"/>
-        </w:rPr>
-        <w:t>Kaitylin</w:t>
-      </w:r>
-      <w:proofErr w:type="spellEnd"/>
-      <w:r>
-        <w:rPr>
-          <w:rFonts w:ascii="Arial" w:hAnsi="Arial" w:cs="Verdana"/>
-          <w:szCs w:val="28"/>
-        </w:rPr>
-        <w:t xml:space="preserve"> </w:t>
-      </w:r>
-      <w:proofErr w:type="spellStart"/>
-      <w:r>
-        <w:rPr>
-          <w:rFonts w:ascii="Arial" w:hAnsi="Arial" w:cs="Verdana"/>
-          <w:szCs w:val="28"/>
-        </w:rPr>
-        <w:t>Thaney</w:t>
-      </w:r>
-      <w:proofErr w:type="spellEnd"/>
-      <w:r>
-        <w:rPr>
-          <w:rFonts w:ascii="Arial" w:hAnsi="Arial" w:cs="Verdana"/>
-          <w:szCs w:val="28"/>
-        </w:rPr>
-        <w:t xml:space="preserve"> on working to improve computational training opportunities for</w:t>
-      </w:r>
-      <w:r>
-        <w:rPr>
-          <w:rFonts w:ascii="Arial" w:hAnsi="Arial" w:cs="Verdana"/>
-          <w:szCs w:val="28"/>
-        </w:rPr>
-        <w:t xml:space="preserve"> undergraduates. I have worked with all collaborators as </w:t>
-      </w:r>
-      <w:r>
-        <w:rPr>
-          <w:rFonts w:ascii="Arial" w:hAnsi="Arial" w:cs="Verdana"/>
-          <w:szCs w:val="28"/>
-        </w:rPr>
-        <w:t xml:space="preserve">a Software Carpentry instructor </w:t>
-      </w:r>
-      <w:r>
-        <w:rPr>
-          <w:rFonts w:ascii="Arial" w:hAnsi="Arial" w:cs="Verdana"/>
-          <w:szCs w:val="28"/>
-        </w:rPr>
-        <w:t xml:space="preserve">and materials developer.  I have been an </w:t>
-      </w:r>
-      <w:proofErr w:type="spellStart"/>
-      <w:r>
-        <w:rPr>
-          <w:rFonts w:ascii="Arial" w:hAnsi="Arial" w:cs="Verdana"/>
-          <w:szCs w:val="28"/>
-        </w:rPr>
-        <w:t>instuctor</w:t>
-      </w:r>
-      <w:proofErr w:type="spellEnd"/>
-      <w:r>
-        <w:rPr>
-          <w:rFonts w:ascii="Arial" w:hAnsi="Arial" w:cs="Verdana"/>
-          <w:szCs w:val="28"/>
-        </w:rPr>
-        <w:t xml:space="preserve"> for 2 years, including being the</w:t>
-      </w:r>
-      <w:r>
-        <w:rPr>
-          <w:rFonts w:ascii="Arial" w:hAnsi="Arial" w:cs="Verdana"/>
-          <w:szCs w:val="28"/>
-        </w:rPr>
-        <w:t xml:space="preserve"> lead instructor for the Boston Women in Science and Engineering </w:t>
-      </w:r>
-      <w:proofErr w:type="gramStart"/>
-      <w:r>
-        <w:rPr>
-          <w:rFonts w:ascii="Arial" w:hAnsi="Arial" w:cs="Verdana"/>
-          <w:szCs w:val="28"/>
-        </w:rPr>
-        <w:t>Workshop, that</w:t>
-      </w:r>
-      <w:proofErr w:type="gramEnd"/>
-      <w:r>
-        <w:rPr>
-          <w:rFonts w:ascii="Arial" w:hAnsi="Arial" w:cs="Verdana"/>
-          <w:szCs w:val="28"/>
-        </w:rPr>
-        <w:t xml:space="preserve"> ran a Software Carpentry Workshop for 100 women in STEM.</w:t>
-      </w:r>
-      <w:r>
-        <w:rPr>
-          <w:rFonts w:ascii="Arial" w:hAnsi="Arial" w:cs="Verdana"/>
-          <w:szCs w:val="28"/>
-        </w:rPr>
-        <w:t xml:space="preserve"> </w:t>
-      </w:r>
-      <w:r>
-        <w:rPr>
-          <w:rFonts w:ascii="Arial" w:hAnsi="Arial" w:cs="Verdana"/>
-          <w:szCs w:val="28"/>
-        </w:rPr>
-        <w:t>In my role with</w:t>
-      </w:r>
-      <w:r>
-        <w:rPr>
-          <w:rFonts w:ascii="Arial" w:hAnsi="Arial" w:cs="Verdana"/>
-          <w:szCs w:val="28"/>
-        </w:rPr>
-        <w:t xml:space="preserve"> MMG and</w:t>
-      </w:r>
-      <w:r>
-        <w:rPr>
-          <w:rFonts w:ascii="Arial" w:hAnsi="Arial" w:cs="Verdana"/>
-          <w:szCs w:val="28"/>
-        </w:rPr>
-        <w:t xml:space="preserve"> </w:t>
-      </w:r>
-      <w:proofErr w:type="spellStart"/>
-      <w:r>
-        <w:rPr>
-          <w:rFonts w:ascii="Arial" w:hAnsi="Arial" w:cs="Verdana"/>
-          <w:szCs w:val="28"/>
-        </w:rPr>
-        <w:t>iCER</w:t>
-      </w:r>
-      <w:proofErr w:type="spellEnd"/>
-      <w:r>
-        <w:rPr>
-          <w:rFonts w:ascii="Arial" w:hAnsi="Arial" w:cs="Verdana"/>
-          <w:szCs w:val="28"/>
-        </w:rPr>
-        <w:t>, I regularly organize and teach computational and bioinformatics workshops for students, staff and faculty.</w:t>
-      </w:r>
-      <w:r>
-        <w:rPr>
-          <w:rFonts w:ascii="Arial" w:hAnsi="Arial" w:cs="Verdana"/>
-          <w:szCs w:val="28"/>
-        </w:rPr>
-        <w:t xml:space="preserve">  My position at MSU will enable me to work closely with project personnel to develop course materials and teach workshops.  I also work with students across many departments and wil</w:t>
-      </w:r>
-      <w:r>
-        <w:rPr>
-          <w:rFonts w:ascii="Arial" w:hAnsi="Arial" w:cs="Verdana"/>
-          <w:szCs w:val="28"/>
-        </w:rPr>
-        <w:t>l</w:t>
-      </w:r>
-      <w:r>
-        <w:rPr>
-          <w:rFonts w:ascii="Arial" w:hAnsi="Arial" w:cs="Verdana"/>
-          <w:szCs w:val="28"/>
-        </w:rPr>
-        <w:t xml:space="preserve"> be able to recruit broadly for students to participate in workshops and </w:t>
-      </w:r>
-      <w:proofErr w:type="gramStart"/>
-      <w:r>
-        <w:rPr>
-          <w:rFonts w:ascii="Arial" w:hAnsi="Arial" w:cs="Verdana"/>
-          <w:szCs w:val="28"/>
-        </w:rPr>
-        <w:t>computational</w:t>
-      </w:r>
-      <w:proofErr w:type="gramEnd"/>
-      <w:r>
-        <w:rPr>
-          <w:rFonts w:ascii="Arial" w:hAnsi="Arial" w:cs="Verdana"/>
-          <w:szCs w:val="28"/>
-        </w:rPr>
-        <w:t xml:space="preserve"> education opportunities.  </w:t>
-      </w:r>
-    </w:p>
-    <w:p>
-      <w:pPr>
-        <w:rPr>
-          <w:rFonts w:ascii="Arial" w:hAnsi="Arial" w:cs="Verdana"/>
-          <w:szCs w:val="28"/>
-        </w:rPr>
-      </w:pPr>
-      <w:r>
-        <w:rPr>
-          <w:rFonts w:ascii="Arial" w:hAnsi="Arial" w:cs="Verdana"/>
-          <w:szCs w:val="28"/>
-        </w:rPr>
-        <w:t xml:space="preserve">The addition of the workshops outlined in this proposal will be a great benefit to the MSU undergraduate STEM community and those working with </w:t>
-      </w:r>
-      <w:proofErr w:type="spellStart"/>
-      <w:r>
-        <w:rPr>
-          <w:rFonts w:ascii="Arial" w:hAnsi="Arial" w:cs="Verdana"/>
-          <w:szCs w:val="28"/>
-        </w:rPr>
-        <w:t>iCER</w:t>
-      </w:r>
-      <w:proofErr w:type="spellEnd"/>
-      <w:r>
-        <w:rPr>
-          <w:rFonts w:ascii="Arial" w:hAnsi="Arial" w:cs="Verdana"/>
-          <w:szCs w:val="28"/>
-        </w:rPr>
-        <w:t xml:space="preserve"> and the HPCC resources.  I look forward to the opportunity to develop and establish these workshops to promote computational literacy and enable </w:t>
-      </w:r>
-      <w:proofErr w:type="spellStart"/>
-      <w:r>
-        <w:rPr>
-          <w:rFonts w:ascii="Arial" w:hAnsi="Arial" w:cs="Verdana"/>
-          <w:szCs w:val="28"/>
-        </w:rPr>
-        <w:t>undergradute</w:t>
-      </w:r>
-      <w:proofErr w:type="spellEnd"/>
-      <w:r>
-        <w:rPr>
-          <w:rFonts w:ascii="Arial" w:hAnsi="Arial" w:cs="Verdana"/>
-          <w:szCs w:val="28"/>
-        </w:rPr>
-        <w:t xml:space="preserve"> research.  Thank you for your consideration of this proposal.</w:t>
-      </w:r>
-    </w:p>
-    <w:p>
-      <w:pPr>
-        <w:rPr>
-          <w:rFonts w:ascii="Arial" w:hAnsi="Arial" w:cs="Verdana"/>
-          <w:szCs w:val="28"/>
-        </w:rPr>
-      </w:pPr>
-      <w:proofErr w:type="spellStart"/>
-      <w:r>
-        <w:rPr>
-          <w:rFonts w:ascii="Arial" w:hAnsi="Arial" w:cs="Verdana"/>
-          <w:szCs w:val="28"/>
-        </w:rPr>
-        <w:t>Sincereley</w:t>
-      </w:r>
-      <w:proofErr w:type="spellEnd"/>
-      <w:r>
-        <w:rPr>
-          <w:rFonts w:ascii="Arial" w:hAnsi="Arial" w:cs="Verdana"/>
-          <w:szCs w:val="28"/>
-        </w:rPr>
-        <w:t>,</w:t>
+        <w:t>Michigan State University</w:t>
       </w:r>
     </w:p>
     <w:p>
@@ -619,96 +670,7 @@
           <w:rFonts w:ascii="Arial" w:hAnsi="Arial" w:cs="Verdana"/>
           <w:szCs w:val="28"/>
         </w:rPr>
-        <w:t>Tracy K. Teal</w:t>
-      </w:r>
-    </w:p>
-    <w:p>
-      <w:pPr>
-        <w:spacing w:after="0"/>
-        <w:rPr>
-          <w:rFonts w:ascii="Arial" w:hAnsi="Arial" w:cs="Verdana"/>
-          <w:szCs w:val="28"/>
-        </w:rPr>
-      </w:pPr>
-    </w:p>
-    <w:p>
-      <w:pPr>
-        <w:spacing w:after="0"/>
-        <w:rPr>
-          <w:rFonts w:ascii="Arial" w:hAnsi="Arial" w:cs="Verdana"/>
-          <w:szCs w:val="28"/>
-        </w:rPr>
-      </w:pPr>
-      <w:r>
-        <w:rPr>
-          <w:rFonts w:ascii="Arial" w:hAnsi="Arial" w:cs="Verdana"/>
-          <w:szCs w:val="28"/>
-        </w:rPr>
-        <w:t>Assistant Professor, Microbiology and Molecular Genetics</w:t>
-      </w:r>
-    </w:p>
-    <w:p>
-      <w:pPr>
-        <w:spacing w:after="0"/>
-        <w:rPr>
-          <w:rFonts w:ascii="Arial" w:hAnsi="Arial" w:cs="Verdana"/>
-          <w:szCs w:val="28"/>
-        </w:rPr>
-      </w:pPr>
-      <w:r>
-        <w:rPr>
-          <w:rFonts w:ascii="Arial" w:hAnsi="Arial" w:cs="Verdana"/>
-          <w:szCs w:val="28"/>
-        </w:rPr>
-        <w:t>Research Specialist, Institute of Cyber Enabled Research</w:t>
-      </w:r>
-    </w:p>
-    <w:p>
-      <w:pPr>
-        <w:spacing w:after="0"/>
-        <w:rPr>
-          <w:rFonts w:ascii="Arial" w:hAnsi="Arial" w:cs="Verdana"/>
-          <w:szCs w:val="28"/>
-        </w:rPr>
-      </w:pPr>
-      <w:r>
-        <w:rPr>
-          <w:rFonts w:ascii="Arial" w:hAnsi="Arial" w:cs="Verdana"/>
-          <w:szCs w:val="28"/>
-        </w:rPr>
-        <w:t>Michigan State University</w:t>
-      </w:r>
-    </w:p>
-    <w:p>
-      <w:pPr>
-        <w:spacing w:after="0"/>
-        <w:rPr>
-          <w:rFonts w:ascii="Arial" w:hAnsi="Arial" w:cs="Verdana"/>
-          <w:szCs w:val="28"/>
-        </w:rPr>
-      </w:pPr>
-      <w:r>
-        <w:rPr>
-          <w:rFonts w:ascii="Arial" w:hAnsi="Arial" w:cs="Verdana"/>
-          <w:szCs w:val="28"/>
-        </w:rPr>
-        <w:t xml:space="preserve">567 Wilson Rd. </w:t>
-      </w:r>
-      <w:proofErr w:type="spellStart"/>
-      <w:r>
-        <w:rPr>
-          <w:rFonts w:ascii="Arial" w:hAnsi="Arial" w:cs="Verdana"/>
-          <w:szCs w:val="28"/>
-        </w:rPr>
-        <w:t>Rm</w:t>
-      </w:r>
-      <w:proofErr w:type="spellEnd"/>
-      <w:r>
-        <w:rPr>
-          <w:rFonts w:ascii="Arial" w:hAnsi="Arial" w:cs="Verdana"/>
-          <w:szCs w:val="28"/>
-        </w:rPr>
-        <w:t xml:space="preserve"> 1440</w:t>
+        <w:t>567 Wilson Rd. Rm 1440</w:t>
       </w:r>
     </w:p>
     <w:p>
@@ -811,7 +773,7 @@
           <v:stroke joinstyle="miter"/>
           <v:path gradientshapeok="t" o:connecttype="rect"/>
         </v:shapetype>
-        <v:shape id="Text Box 7" o:spid="_x0000_s2048" type="#_x0000_t202" style="position:absolute;margin-left:17.3pt;margin-top:464.65pt;width:90pt;height:237.35pt;z-index:251656192;visibility:visible;mso-wrap-style:square;mso-wrap-edited:f;mso-width-percent:0;mso-height-percent:0;mso-wrap-distance-left:9pt;mso-wrap-distance-top:0;mso-wrap-distance-right:9pt;mso-wrap-distance-bottom:0;mso-position-horizontal:absolute;mso-position-horizontal-relative:page;mso-position-vertical:absolute;mso-position-vertical-relative:page;mso-width-percent:0;mso-height-percent:0;mso-width-relative:page;mso-height-relative:page;v-text-anchor:top" wrapcoords="0 0 21600 0 21600 21600 0 21600 0 0" o:gfxdata="UEsDBBQABgAIAAAAIQC2gziS/gAAAOEBAAATAAAAW0NvbnRlbnRfVHlwZXNdLnhtbJSRQU7DMBBF 90jcwfIWJU67QAgl6YK0S0CoHGBkTxKLZGx5TGhvj5O2G0SRWNoz/78nu9wcxkFMGNg6quQqL6RA 0s5Y6ir5vt9lD1JwBDIwOMJKHpHlpr69KfdHjyxSmriSfYz+USnWPY7AufNIadK6MEJMx9ApD/oD OlTrorhX2lFEilmcO2RdNtjC5xDF9pCuTyYBB5bi6bQ4syoJ3g9WQ0ymaiLzg5KdCXlKLjvcW893 SUOqXwnz5DrgnHtJTxOsQfEKIT7DmDSUCaxw7Rqn8787ZsmRM9e2VmPeBN4uqYvTtW7jvijg9N/y JsXecLq0q+WD6m8AAAD//wMAUEsDBBQABgAIAAAAIQA4/SH/1gAAAJQBAAALAAAAX3JlbHMvLnJl bHOkkMFqwzAMhu+DvYPRfXGawxijTi+j0GvpHsDYimMaW0Yy2fr2M4PBMnrbUb/Q94l/f/hMi1qR JVI2sOt6UJgd+ZiDgffL8ekFlFSbvV0oo4EbChzGx4f9GRdb25HMsYhqlCwG5lrLq9biZkxWOiqY 22YiTra2kYMu1l1tQD30/bPm3wwYN0x18gb45AdQl1tp5j/sFB2T0FQ7R0nTNEV3j6o9feQzro1i OWA14Fm+Q8a1a8+Bvu/d/dMb2JY5uiPbhG/ktn4cqGU/er3pcvwCAAD//wMAUEsDBBQABgAIAAAA IQDUDwIpPAIAADYEAAAOAAAAZHJzL2Uyb0RvYy54bWysU9tu2zAMfR+wfxD07lhO3SQ26hRt0gwD ugvQ7gMUWY6N2aImKbG7Yv8+So67bnsb9iJQInlInkNdXQ9dS07S2AZUQZMZo0QqAWWjDgX98riL VpRYx1XJW1CyoE/S0uv12zdXvc7lHGpoS2kIgiib97qgtXM6j2MratlxOwMtFTorMB13eDWHuDS8 R/SujeeMLeIeTKkNCGktvm5HJ10H/KqSwn2qKisdaQuKvblwmnDu/Rmvr3h+MFzXjTi3wf+hi443 Cou+QG254+Romr+gukYYsFC5mYAuhqpqhAwz4DQJ+2Oah5prGWZBcqx+ocn+P1jx8fTZkKZE7ShR vEOJHuXgyC0MZOnZ6bXNMehBY5gb8NlH+kmtvgfx1RIFm5qrg7wxBvpa8hK7S3xm/Cp1xLEeZN9/ gBLL8KODADRUpvOASAZBdFTp6UUZ34rwJZP0gjF0CfRdMLyll6EGz6d0bax7J6Ej3iioQekDPD/d W+fb4fkU4qsp2DVtG+Rv1W8PGDi+YHFM9T7fRlDzOWPZ3epulUbpfHEXpawso5vdJo0Wu2R5ub3Y bjbb5Me4Va+SknnKbudZtFusllFapZdRtmSriCXZbbZgaZZudyEJS09FA3uesJE6N+yHsxp7KJ+Q RwPjMuPnQ6MG852SHhe5oPbbkRtJSfteoRZ+6yfDTMZ+MrgSmFpQR8lobtz4O47aNIcakUe1Fdyg XlUTmPTCjl2cVcblDASfP5Lf/tf3EPXru69/AgAA//8DAFBLAwQUAAYACAAAACEALZUDXd8AAAAL AQAADwAAAGRycy9kb3ducmV2LnhtbEyPwU7DMAyG70i8Q2QkbixZV1W0NJ0mBCckRFcOHNMma6M1 Tmmyrbw93gmOtj/9/v5yu7iRnc0crEcJ65UAZrDz2mIv4bN5fXgEFqJCrUaPRsKPCbCtbm9KVWh/ wdqc97FnFIKhUBKGGKeC89ANxqmw8pNBuh387FSkce65ntWFwt3IEyEy7pRF+jCoyTwPpjvuT07C 7gvrF/v93n7Uh9o2TS7wLTtKeX+37J6ARbPEPxiu+qQOFTm1/oQ6sFHCJs2IlJAn+QYYAcn6ummJ TEUqgFcl/9+h+gUAAP//AwBQSwECLQAUAAYACAAAACEAtoM4kv4AAADhAQAAEwAAAAAAAAAAAAAA AAAAAAAAW0NvbnRlbnRfVHlwZXNdLnhtbFBLAQItABQABgAIAAAAIQA4/SH/1gAAAJQBAAALAAAA AAAAAAAAAAAAAC8BAABfcmVscy8ucmVsc1BLAQItABQABgAIAAAAIQDUDwIpPAIAADYEAAAOAAAA AAAAAAAAAAAAAC4CAABkcnMvZTJvRG9jLnhtbFBLAQItABQABgAIAAAAIQAtlQNd3wAAAAsBAAAP AAAAAAAAAAAAAAAAAJYEAABkcnMvZG93bnJldi54bWxQSwUGAAAAAAQABADzAAAAogUAAAAA " o:allowoverlap="f" filled="f" stroked="f">
+        <v:shape id="Text Box 7" o:spid="_x0000_s2048" type="#_x0000_t202" style="position:absolute;margin-left:17.3pt;margin-top:464.65pt;width:90pt;height:237.35pt;z-index:251656192;visibility:visible;mso-wrap-style:square;mso-wrap-edited:f;mso-width-percent:0;mso-height-percent:0;mso-wrap-distance-left:9pt;mso-wrap-distance-top:0;mso-wrap-distance-right:9pt;mso-wrap-distance-bottom:0;mso-position-horizontal:absolute;mso-position-horizontal-relative:page;mso-position-vertical:absolute;mso-position-vertical-relative:page;mso-width-percent:0;mso-height-percent:0;mso-width-relative:page;mso-height-relative:page;v-text-anchor:top" wrapcoords="0 0 21600 0 21600 21600 0 21600 0 0" o:gfxdata="" o:allowoverlap="f" filled="f" stroked="f">
           <v:textbox inset="0,0,0,0">
             <w:txbxContent>
               <w:p>
@@ -936,7 +898,6 @@
                   </w:rPr>
                   <w:t xml:space="preserve">Biomedical &amp; Physical Sciences </w:t>
                 </w:r>
-                <w:proofErr w:type="spellStart"/>
                 <w:r>
                   <w:rPr>
                     <w:rFonts w:ascii="Myriad Pro" w:hAnsi="Myriad Pro" w:cs="Myriad Pro"/>
@@ -944,9 +905,8 @@
                     <w:sz w:val="16"/>
                     <w:szCs w:val="16"/>
                   </w:rPr>
-                  <w:t>Buidling</w:t>
+                  <w:t>Building</w:t>
                 </w:r>
-                <w:proofErr w:type="spellEnd"/>
               </w:p>
               <w:p>
                 <w:pPr>
@@ -2157,6 +2117,30 @@
     <w:uiPriority w:val="99"/>
     <w:semiHidden/>
     <w:unhideWhenUsed/>
+  </w:style>
+  <w:style w:type="numbering" w:customStyle="1" w:styleId="summer">
+    <w:name w:val="summer"/>
+    <w:pPr>
+      <w:numPr>
+        <w:numId w:val="1"/>
+      </w:numPr>
+    </w:pPr>
+  </w:style>
+  <w:style w:type="numbering" w:customStyle="1" w:styleId="Style1">
+    <w:name w:val="Style1"/>
+    <w:pPr>
+      <w:numPr>
+        <w:numId w:val="2"/>
+      </w:numPr>
+    </w:pPr>
+  </w:style>
+  <w:style w:type="numbering" w:customStyle="1" w:styleId="Summer0">
+    <w:name w:val="Summer0"/>
+    <w:pPr>
+      <w:numPr>
+        <w:numId w:val="3"/>
+      </w:numPr>
+    </w:pPr>
   </w:style>
 </w:styles>
 </file>

</xml_diff>